<commit_message>
Added changes to GW2 notes
</commit_message>
<xml_diff>
--- a/ROS Screenshots.docx
+++ b/ROS Screenshots.docx
@@ -77,19 +77,18 @@
     </w:p>
     <w:p/>
     <w:p>
-      <w:bookmarkStart w:id="0" w:name="_GoBack"/>
       <w:r>
         <w:rPr>
           <w:noProof/>
         </w:rPr>
         <w:drawing>
-          <wp:anchor distT="0" distB="0" distL="114300" distR="114300" simplePos="0" relativeHeight="251659264" behindDoc="0" locked="0" layoutInCell="1" allowOverlap="1" wp14:anchorId="366D643F" wp14:editId="2F53FDFD">
+          <wp:anchor distT="0" distB="0" distL="114300" distR="114300" simplePos="0" relativeHeight="251659264" behindDoc="0" locked="0" layoutInCell="1" allowOverlap="1" wp14:anchorId="366D643F" wp14:editId="3FDF5BE3">
             <wp:simplePos x="0" y="0"/>
             <wp:positionH relativeFrom="column">
-              <wp:posOffset>-99589</wp:posOffset>
+              <wp:posOffset>-190230</wp:posOffset>
             </wp:positionH>
             <wp:positionV relativeFrom="paragraph">
-              <wp:posOffset>754613</wp:posOffset>
+              <wp:posOffset>274546</wp:posOffset>
             </wp:positionV>
             <wp:extent cx="5731510" cy="3582035"/>
             <wp:effectExtent l="0" t="0" r="2540" b="0"/>
@@ -138,9 +137,13 @@
           </wp:anchor>
         </w:drawing>
       </w:r>
+      <w:r>
+        <w:t>Screenshot of ROS ma</w:t>
+      </w:r>
+      <w:bookmarkStart w:id="0" w:name="_GoBack"/>
       <w:bookmarkEnd w:id="0"/>
       <w:r>
-        <w:t>Screenshot of ROS master listening</w:t>
+        <w:t>ster listening</w:t>
       </w:r>
     </w:p>
     <w:sectPr>

</xml_diff>